<commit_message>
Basic Battle System Update
</commit_message>
<xml_diff>
--- a/Dungeonlarda gezdiğimiz karakter kasmalı 2d pixel art oyun.docx
+++ b/Dungeonlarda gezdiğimiz karakter kasmalı 2d pixel art oyun.docx
@@ -63,11 +63,6 @@
       </w:r>
     </w:p>
     <w:p/>
-    <w:p>
-      <w:r>
-        <w:t>Karakter düşman saldırılarından kaçmak için avoid butonuna basmalı. Eğer doğru zamanda basarsa düşman saldırılarından kaçabilir. Aynı zamanda karakterinin ileri geri hareketleriyle de kaçabilir.</w:t>
-      </w:r>
-    </w:p>
     <w:p>
       <w:pPr>
         <w:pBdr>
@@ -87,6 +82,7 @@
     <w:p/>
     <w:p>
       <w:r>
+        <w:lastRenderedPageBreak/>
         <w:t>Temel mekanikler</w:t>
       </w:r>
     </w:p>
@@ -97,6 +93,9 @@
       </w:r>
       <w:r>
         <w:t>i</w:t>
+      </w:r>
+      <w:r>
+        <w:t xml:space="preserve"> +</w:t>
       </w:r>
     </w:p>
     <w:p/>

</xml_diff>